<commit_message>
Todos os casos de uso
</commit_message>
<xml_diff>
--- a/Documento de Casos de Uso/Casos de uso em doc/UC_AVALIACAO.docx
+++ b/Documento de Casos de Uso/Casos de uso em doc/UC_AVALIACAO.docx
@@ -398,7 +398,7 @@
         <w:t>[</w:t>
       </w:r>
       <w:r>
-        <w:t>VISUALIZAR CARDAPIO</w:t>
+        <w:t>AVALIAÇÃO</w:t>
       </w:r>
       <w:r>
         <w:t>]</w:t>
@@ -445,6 +445,8 @@
       <w:r>
         <w:t>ATORES</w:t>
       </w:r>
+      <w:bookmarkStart w:id="4" w:name="_GoBack"/>
+      <w:bookmarkEnd w:id="4"/>
     </w:p>
     <w:p>
       <w:pPr>
@@ -472,8 +474,8 @@
       </w:r>
     </w:p>
     <w:p>
-      <w:bookmarkStart w:id="4" w:name="_3znysh7" w:colFirst="0" w:colLast="0"/>
-      <w:bookmarkEnd w:id="4"/>
+      <w:bookmarkStart w:id="5" w:name="_3znysh7" w:colFirst="0" w:colLast="0"/>
+      <w:bookmarkEnd w:id="5"/>
     </w:p>
     <w:p>
       <w:pPr>
@@ -515,8 +517,8 @@
       </w:r>
     </w:p>
     <w:p>
-      <w:bookmarkStart w:id="5" w:name="_2et92p0" w:colFirst="0" w:colLast="0"/>
-      <w:bookmarkEnd w:id="5"/>
+      <w:bookmarkStart w:id="6" w:name="_2et92p0" w:colFirst="0" w:colLast="0"/>
+      <w:bookmarkEnd w:id="6"/>
     </w:p>
     <w:p>
       <w:pPr>
@@ -541,8 +543,8 @@
         </w:pBdr>
         <w:spacing w:before="60"/>
       </w:pPr>
-      <w:bookmarkStart w:id="6" w:name="_tyjcwt" w:colFirst="0" w:colLast="0"/>
-      <w:bookmarkEnd w:id="6"/>
+      <w:bookmarkStart w:id="7" w:name="_tyjcwt" w:colFirst="0" w:colLast="0"/>
+      <w:bookmarkEnd w:id="7"/>
       <w:r>
         <w:rPr>
           <w:color w:val="000000"/>
@@ -857,8 +859,8 @@
       <w:pPr>
         <w:pStyle w:val="Ttulo2"/>
       </w:pPr>
-      <w:bookmarkStart w:id="7" w:name="_3dy6vkm" w:colFirst="0" w:colLast="0"/>
-      <w:bookmarkEnd w:id="7"/>
+      <w:bookmarkStart w:id="8" w:name="_3dy6vkm" w:colFirst="0" w:colLast="0"/>
+      <w:bookmarkEnd w:id="8"/>
       <w:r>
         <w:t>FLUXOS ALTERNATIVOS</w:t>
       </w:r>
@@ -1088,10 +1090,10 @@
       <w:pPr>
         <w:pStyle w:val="Ttulo3"/>
       </w:pPr>
-      <w:bookmarkStart w:id="8" w:name="_1t3h5sf" w:colFirst="0" w:colLast="0"/>
-      <w:bookmarkStart w:id="9" w:name="_4d34og8" w:colFirst="0" w:colLast="0"/>
-      <w:bookmarkEnd w:id="8"/>
+      <w:bookmarkStart w:id="9" w:name="_1t3h5sf" w:colFirst="0" w:colLast="0"/>
+      <w:bookmarkStart w:id="10" w:name="_4d34og8" w:colFirst="0" w:colLast="0"/>
       <w:bookmarkEnd w:id="9"/>
+      <w:bookmarkEnd w:id="10"/>
     </w:p>
     <w:p>
       <w:pPr>
@@ -1391,7 +1393,7 @@
                 <w:color w:val="000000"/>
               </w:rPr>
             </w:pPr>
-            <w:bookmarkStart w:id="10" w:name="_Hlk513556782"/>
+            <w:bookmarkStart w:id="11" w:name="_Hlk513556782"/>
             <w:r>
               <w:rPr>
                 <w:b/>
@@ -1530,7 +1532,7 @@
           </w:p>
         </w:tc>
       </w:tr>
-      <w:bookmarkEnd w:id="10"/>
+      <w:bookmarkEnd w:id="11"/>
     </w:tbl>
     <w:p>
       <w:pPr>
@@ -1544,12 +1546,12 @@
       <w:pPr>
         <w:pStyle w:val="Ttulo2"/>
       </w:pPr>
-      <w:bookmarkStart w:id="11" w:name="_2s8eyo1" w:colFirst="0" w:colLast="0"/>
-      <w:bookmarkStart w:id="12" w:name="_17dp8vu" w:colFirst="0" w:colLast="0"/>
-      <w:bookmarkStart w:id="13" w:name="_3rdcrjn" w:colFirst="0" w:colLast="0"/>
-      <w:bookmarkEnd w:id="11"/>
+      <w:bookmarkStart w:id="12" w:name="_2s8eyo1" w:colFirst="0" w:colLast="0"/>
+      <w:bookmarkStart w:id="13" w:name="_17dp8vu" w:colFirst="0" w:colLast="0"/>
+      <w:bookmarkStart w:id="14" w:name="_3rdcrjn" w:colFirst="0" w:colLast="0"/>
       <w:bookmarkEnd w:id="12"/>
       <w:bookmarkEnd w:id="13"/>
+      <w:bookmarkEnd w:id="14"/>
       <w:r>
         <w:t>REGRAS DE NEGÓCIO</w:t>
       </w:r>
@@ -1682,8 +1684,6 @@
       <w:pPr>
         <w:pStyle w:val="Ttulo2"/>
       </w:pPr>
-      <w:bookmarkStart w:id="14" w:name="_GoBack"/>
-      <w:bookmarkEnd w:id="14"/>
     </w:p>
     <w:p>
       <w:pPr>

</xml_diff>